<commit_message>
1, connect to mysql
2, setup redis
</commit_message>
<xml_diff>
--- a/doc/cn.zheng.document.docx
+++ b/doc/cn.zheng.document.docx
@@ -12,12 +12,16 @@
         <w:rPr>
           <w:b/>
           <w:bCs/>
+          <w:sz w:val="36"/>
+          <w:szCs w:val="36"/>
         </w:rPr>
       </w:pPr>
       <w:r>
         <w:rPr>
           <w:b/>
           <w:bCs/>
+          <w:sz w:val="36"/>
+          <w:szCs w:val="36"/>
         </w:rPr>
         <w:t>install MySQL with docker</w:t>
       </w:r>
@@ -110,6 +114,9 @@
         <w:ind w:left="1080"/>
       </w:pPr>
       <w:r>
+        <w:rPr>
+          <w:noProof/>
+        </w:rPr>
         <w:drawing>
           <wp:inline distT="0" distB="0" distL="0" distR="0" wp14:anchorId="30878E60" wp14:editId="59EE4C8D">
             <wp:extent cx="4675367" cy="2633390"/>
@@ -192,6 +199,9 @@
         <w:ind w:left="1080"/>
       </w:pPr>
       <w:r>
+        <w:rPr>
+          <w:noProof/>
+        </w:rPr>
         <w:drawing>
           <wp:inline distT="0" distB="0" distL="0" distR="0" wp14:anchorId="215C8B20" wp14:editId="765202D1">
             <wp:extent cx="3610479" cy="685896"/>
@@ -235,6 +245,9 @@
         <w:ind w:left="1080"/>
       </w:pPr>
       <w:r>
+        <w:rPr>
+          <w:noProof/>
+        </w:rPr>
         <w:drawing>
           <wp:inline distT="0" distB="0" distL="0" distR="0" wp14:anchorId="3615B360" wp14:editId="0CCB1BB3">
             <wp:extent cx="4643562" cy="3109104"/>
@@ -271,30 +284,696 @@
           </wp:inline>
         </w:drawing>
       </w:r>
+    </w:p>
+    <w:p>
+      <w:pPr>
+        <w:pStyle w:val="ListParagraph"/>
+        <w:ind w:left="1080"/>
+      </w:pPr>
+    </w:p>
+    <w:p>
+      <w:pPr>
+        <w:pStyle w:val="ListParagraph"/>
+        <w:numPr>
+          <w:ilvl w:val="0"/>
+          <w:numId w:val="2"/>
+        </w:numPr>
+        <w:rPr>
+          <w:b/>
+          <w:bCs/>
+          <w:sz w:val="36"/>
+          <w:szCs w:val="36"/>
+        </w:rPr>
+      </w:pPr>
+      <w:r>
+        <w:rPr>
+          <w:b/>
+          <w:bCs/>
+          <w:sz w:val="36"/>
+          <w:szCs w:val="36"/>
+        </w:rPr>
+        <w:lastRenderedPageBreak/>
+        <w:t>install Redis in VM Linux Ubuntu</w:t>
+      </w:r>
+    </w:p>
+    <w:p>
+      <w:pPr>
+        <w:pStyle w:val="ListParagraph"/>
+        <w:ind w:left="766"/>
+      </w:pPr>
+      <w:r>
+        <w:rPr>
+          <w:highlight w:val="green"/>
+        </w:rPr>
+        <w:t>REFERENCES:</w:t>
+      </w:r>
+    </w:p>
+    <w:p>
+      <w:pPr>
+        <w:pStyle w:val="ListParagraph"/>
+        <w:numPr>
+          <w:ilvl w:val="0"/>
+          <w:numId w:val="5"/>
+        </w:numPr>
+      </w:pPr>
+      <w:hyperlink r:id="rId8" w:history="1">
+        <w:r>
+          <w:rPr>
+            <w:rStyle w:val="Hyperlink"/>
+          </w:rPr>
+          <w:t>https://www.cnblogs.com/zongfa/p/7808807.html</w:t>
+        </w:r>
+      </w:hyperlink>
+    </w:p>
+    <w:p>
+      <w:pPr>
+        <w:pStyle w:val="ListParagraph"/>
+        <w:numPr>
+          <w:ilvl w:val="0"/>
+          <w:numId w:val="5"/>
+        </w:numPr>
+      </w:pPr>
+      <w:hyperlink r:id="rId9" w:history="1">
+        <w:r>
+          <w:rPr>
+            <w:rStyle w:val="Hyperlink"/>
+          </w:rPr>
+          <w:t>https://www.cnblogs.com/zhangxue/p/7244167.html</w:t>
+        </w:r>
+      </w:hyperlink>
+    </w:p>
+    <w:p>
+      <w:pPr>
+        <w:pStyle w:val="ListParagraph"/>
+        <w:numPr>
+          <w:ilvl w:val="0"/>
+          <w:numId w:val="5"/>
+        </w:numPr>
+      </w:pPr>
+      <w:hyperlink r:id="rId10" w:history="1">
+        <w:r>
+          <w:rPr>
+            <w:rStyle w:val="Hyperlink"/>
+          </w:rPr>
+          <w:t>https://blog.csdn.net/jackliu16/article/details/80920362</w:t>
+        </w:r>
+      </w:hyperlink>
+    </w:p>
+    <w:p>
+      <w:pPr>
+        <w:pStyle w:val="ListParagraph"/>
+        <w:ind w:left="990"/>
+      </w:pPr>
+    </w:p>
+    <w:p>
+      <w:pPr>
+        <w:pStyle w:val="ListParagraph"/>
+        <w:ind w:left="990"/>
+      </w:pPr>
+    </w:p>
+    <w:p>
+      <w:pPr>
+        <w:pStyle w:val="ListParagraph"/>
+        <w:numPr>
+          <w:ilvl w:val="0"/>
+          <w:numId w:val="4"/>
+        </w:numPr>
+      </w:pPr>
+      <w:r>
+        <w:t xml:space="preserve">Install </w:t>
+      </w:r>
+      <w:proofErr w:type="spellStart"/>
+      <w:r>
+        <w:t>redis</w:t>
+      </w:r>
+      <w:proofErr w:type="spellEnd"/>
+      <w:r>
+        <w:t xml:space="preserve"> server</w:t>
+      </w:r>
+    </w:p>
+    <w:p>
+      <w:pPr>
+        <w:pStyle w:val="ListParagraph"/>
+        <w:ind w:left="1080"/>
+        <w:rPr>
+          <w:rFonts w:asciiTheme="majorEastAsia" w:eastAsiaTheme="majorEastAsia" w:hAnsiTheme="majorEastAsia"/>
+        </w:rPr>
+      </w:pPr>
+      <w:proofErr w:type="spellStart"/>
+      <w:r>
+        <w:rPr>
+          <w:rFonts w:asciiTheme="majorEastAsia" w:eastAsiaTheme="majorEastAsia" w:hAnsiTheme="majorEastAsia"/>
+        </w:rPr>
+        <w:t>sudo</w:t>
+      </w:r>
+      <w:proofErr w:type="spellEnd"/>
+      <w:r>
+        <w:rPr>
+          <w:rFonts w:asciiTheme="majorEastAsia" w:eastAsiaTheme="majorEastAsia" w:hAnsiTheme="majorEastAsia"/>
+        </w:rPr>
+        <w:t xml:space="preserve"> apt-get install </w:t>
+      </w:r>
+      <w:proofErr w:type="spellStart"/>
+      <w:r>
+        <w:rPr>
+          <w:rFonts w:asciiTheme="majorEastAsia" w:eastAsiaTheme="majorEastAsia" w:hAnsiTheme="majorEastAsia"/>
+        </w:rPr>
+        <w:t>redis</w:t>
+      </w:r>
+      <w:proofErr w:type="spellEnd"/>
+      <w:r>
+        <w:rPr>
+          <w:rFonts w:asciiTheme="majorEastAsia" w:eastAsiaTheme="majorEastAsia" w:hAnsiTheme="majorEastAsia"/>
+        </w:rPr>
+        <w:t>-server</w:t>
+      </w:r>
+    </w:p>
+    <w:p>
+      <w:pPr>
+        <w:pStyle w:val="ListParagraph"/>
+        <w:ind w:left="1080"/>
+        <w:rPr>
+          <w:rFonts w:asciiTheme="majorEastAsia" w:eastAsiaTheme="majorEastAsia" w:hAnsiTheme="majorEastAsia"/>
+        </w:rPr>
+      </w:pPr>
+    </w:p>
+    <w:p>
+      <w:pPr>
+        <w:pStyle w:val="ListParagraph"/>
+        <w:numPr>
+          <w:ilvl w:val="0"/>
+          <w:numId w:val="4"/>
+        </w:numPr>
+      </w:pPr>
+      <w:r>
+        <w:t xml:space="preserve">Check </w:t>
+      </w:r>
+      <w:proofErr w:type="spellStart"/>
+      <w:r>
+        <w:t>redis</w:t>
+      </w:r>
+      <w:proofErr w:type="spellEnd"/>
+      <w:r>
+        <w:t xml:space="preserve"> server status</w:t>
+      </w:r>
+    </w:p>
+    <w:p>
+      <w:pPr>
+        <w:pStyle w:val="ListParagraph"/>
+        <w:ind w:left="1080"/>
+        <w:rPr>
+          <w:rFonts w:asciiTheme="majorEastAsia" w:eastAsiaTheme="majorEastAsia" w:hAnsiTheme="majorEastAsia"/>
+        </w:rPr>
+      </w:pPr>
+      <w:r>
+        <w:rPr>
+          <w:rFonts w:asciiTheme="majorEastAsia" w:eastAsiaTheme="majorEastAsia" w:hAnsiTheme="majorEastAsia"/>
+        </w:rPr>
+        <w:t>netstat -</w:t>
+      </w:r>
+      <w:proofErr w:type="spellStart"/>
+      <w:r>
+        <w:rPr>
+          <w:rFonts w:asciiTheme="majorEastAsia" w:eastAsiaTheme="majorEastAsia" w:hAnsiTheme="majorEastAsia"/>
+        </w:rPr>
+        <w:t>nlt|grep</w:t>
+      </w:r>
+      <w:proofErr w:type="spellEnd"/>
+      <w:r>
+        <w:rPr>
+          <w:rFonts w:asciiTheme="majorEastAsia" w:eastAsiaTheme="majorEastAsia" w:hAnsiTheme="majorEastAsia"/>
+        </w:rPr>
+        <w:t xml:space="preserve"> 6379</w:t>
+      </w:r>
+    </w:p>
+    <w:p>
+      <w:pPr>
+        <w:pStyle w:val="ListParagraph"/>
+        <w:ind w:left="1080"/>
+        <w:rPr>
+          <w:rFonts w:asciiTheme="majorEastAsia" w:eastAsiaTheme="majorEastAsia" w:hAnsiTheme="majorEastAsia"/>
+        </w:rPr>
+      </w:pPr>
+    </w:p>
+    <w:p>
+      <w:pPr>
+        <w:pStyle w:val="ListParagraph"/>
+        <w:numPr>
+          <w:ilvl w:val="0"/>
+          <w:numId w:val="4"/>
+        </w:numPr>
+      </w:pPr>
+      <w:r>
+        <w:t xml:space="preserve">Connect to </w:t>
+      </w:r>
+      <w:proofErr w:type="spellStart"/>
+      <w:r>
+        <w:t>redis</w:t>
+      </w:r>
+      <w:proofErr w:type="spellEnd"/>
+      <w:r>
+        <w:t xml:space="preserve"> server in VM</w:t>
+      </w:r>
+    </w:p>
+    <w:p>
+      <w:pPr>
+        <w:pStyle w:val="ListParagraph"/>
+        <w:ind w:left="1080"/>
+        <w:rPr>
+          <w:rFonts w:asciiTheme="majorEastAsia" w:eastAsiaTheme="majorEastAsia" w:hAnsiTheme="majorEastAsia"/>
+        </w:rPr>
+      </w:pPr>
+      <w:proofErr w:type="spellStart"/>
+      <w:r>
+        <w:rPr>
+          <w:rFonts w:asciiTheme="majorEastAsia" w:eastAsiaTheme="majorEastAsia" w:hAnsiTheme="majorEastAsia"/>
+        </w:rPr>
+        <w:t>redis</w:t>
+      </w:r>
+      <w:proofErr w:type="spellEnd"/>
+      <w:r>
+        <w:rPr>
+          <w:rFonts w:asciiTheme="majorEastAsia" w:eastAsiaTheme="majorEastAsia" w:hAnsiTheme="majorEastAsia"/>
+        </w:rPr>
+        <w:t>-cli</w:t>
+      </w:r>
+    </w:p>
+    <w:p>
+      <w:pPr>
+        <w:pStyle w:val="ListParagraph"/>
+        <w:ind w:left="1080"/>
+        <w:rPr>
+          <w:rFonts w:asciiTheme="majorEastAsia" w:eastAsiaTheme="majorEastAsia" w:hAnsiTheme="majorEastAsia"/>
+        </w:rPr>
+      </w:pPr>
+    </w:p>
+    <w:p>
+      <w:pPr>
+        <w:pStyle w:val="ListParagraph"/>
+        <w:numPr>
+          <w:ilvl w:val="0"/>
+          <w:numId w:val="4"/>
+        </w:numPr>
+      </w:pPr>
+      <w:proofErr w:type="gramStart"/>
+      <w:r>
+        <w:t>Update(</w:t>
+      </w:r>
+      <w:proofErr w:type="gramEnd"/>
+      <w:r>
+        <w:rPr>
+          <w:color w:val="FF0000"/>
+        </w:rPr>
+        <w:t xml:space="preserve">I comment all bind </w:t>
+      </w:r>
+      <w:proofErr w:type="spellStart"/>
+      <w:r>
+        <w:rPr>
+          <w:color w:val="FF0000"/>
+        </w:rPr>
+        <w:t>ip</w:t>
+      </w:r>
+      <w:proofErr w:type="spellEnd"/>
+      <w:r>
+        <w:rPr>
+          <w:color w:val="FF0000"/>
+        </w:rPr>
+        <w:t xml:space="preserve"> to let all can connect</w:t>
+      </w:r>
+      <w:r>
+        <w:t xml:space="preserve">) bind </w:t>
+      </w:r>
+      <w:proofErr w:type="spellStart"/>
+      <w:r>
+        <w:t>ip</w:t>
+      </w:r>
+      <w:proofErr w:type="spellEnd"/>
+      <w:r>
+        <w:t xml:space="preserve"> address to make sure Windows host or others IP can connect to VM </w:t>
+      </w:r>
+      <w:proofErr w:type="spellStart"/>
+      <w:r>
+        <w:t>redis</w:t>
+      </w:r>
+      <w:proofErr w:type="spellEnd"/>
+      <w:r>
+        <w:t xml:space="preserve"> server</w:t>
+      </w:r>
+      <w:r>
+        <w:t>(A,B,C)</w:t>
+      </w:r>
+    </w:p>
+    <w:p>
+      <w:pPr>
+        <w:pStyle w:val="ListParagraph"/>
+        <w:ind w:left="1080"/>
+        <w:rPr>
+          <w:rFonts w:asciiTheme="majorEastAsia" w:eastAsiaTheme="majorEastAsia" w:hAnsiTheme="majorEastAsia"/>
+        </w:rPr>
+      </w:pPr>
+      <w:proofErr w:type="spellStart"/>
+      <w:r>
+        <w:rPr>
+          <w:rFonts w:asciiTheme="majorEastAsia" w:eastAsiaTheme="majorEastAsia" w:hAnsiTheme="majorEastAsia"/>
+        </w:rPr>
+        <w:t>sudo</w:t>
+      </w:r>
+      <w:proofErr w:type="spellEnd"/>
+      <w:r>
+        <w:rPr>
+          <w:rFonts w:asciiTheme="majorEastAsia" w:eastAsiaTheme="majorEastAsia" w:hAnsiTheme="majorEastAsia"/>
+        </w:rPr>
+        <w:t xml:space="preserve"> vi /</w:t>
+      </w:r>
+      <w:proofErr w:type="spellStart"/>
+      <w:r>
+        <w:rPr>
+          <w:rFonts w:asciiTheme="majorEastAsia" w:eastAsiaTheme="majorEastAsia" w:hAnsiTheme="majorEastAsia"/>
+        </w:rPr>
+        <w:t>etc</w:t>
+      </w:r>
+      <w:proofErr w:type="spellEnd"/>
+      <w:r>
+        <w:rPr>
+          <w:rFonts w:asciiTheme="majorEastAsia" w:eastAsiaTheme="majorEastAsia" w:hAnsiTheme="majorEastAsia"/>
+        </w:rPr>
+        <w:t>/</w:t>
+      </w:r>
+      <w:proofErr w:type="spellStart"/>
+      <w:r>
+        <w:rPr>
+          <w:rFonts w:asciiTheme="majorEastAsia" w:eastAsiaTheme="majorEastAsia" w:hAnsiTheme="majorEastAsia"/>
+        </w:rPr>
+        <w:t>redis</w:t>
+      </w:r>
+      <w:proofErr w:type="spellEnd"/>
+      <w:r>
+        <w:rPr>
+          <w:rFonts w:asciiTheme="majorEastAsia" w:eastAsiaTheme="majorEastAsia" w:hAnsiTheme="majorEastAsia"/>
+        </w:rPr>
+        <w:t>/</w:t>
+      </w:r>
+      <w:proofErr w:type="spellStart"/>
+      <w:r>
+        <w:rPr>
+          <w:rFonts w:asciiTheme="majorEastAsia" w:eastAsiaTheme="majorEastAsia" w:hAnsiTheme="majorEastAsia"/>
+        </w:rPr>
+        <w:t>redis.conf</w:t>
+      </w:r>
+      <w:proofErr w:type="spellEnd"/>
+    </w:p>
+    <w:p>
+      <w:pPr>
+        <w:pStyle w:val="ListParagraph"/>
+        <w:ind w:left="1080"/>
+        <w:rPr>
+          <w:rFonts w:asciiTheme="majorEastAsia" w:eastAsiaTheme="majorEastAsia" w:hAnsiTheme="majorEastAsia"/>
+        </w:rPr>
+      </w:pPr>
+      <w:proofErr w:type="spellStart"/>
+      <w:r>
+        <w:rPr>
+          <w:rFonts w:asciiTheme="majorEastAsia" w:eastAsiaTheme="majorEastAsia" w:hAnsiTheme="majorEastAsia"/>
+        </w:rPr>
+        <w:t>sudo</w:t>
+      </w:r>
+      <w:proofErr w:type="spellEnd"/>
+      <w:r>
+        <w:rPr>
+          <w:rFonts w:asciiTheme="majorEastAsia" w:eastAsiaTheme="majorEastAsia" w:hAnsiTheme="majorEastAsia"/>
+        </w:rPr>
+        <w:t xml:space="preserve"> /</w:t>
+      </w:r>
+      <w:proofErr w:type="spellStart"/>
+      <w:r>
+        <w:rPr>
+          <w:rFonts w:asciiTheme="majorEastAsia" w:eastAsiaTheme="majorEastAsia" w:hAnsiTheme="majorEastAsia"/>
+        </w:rPr>
+        <w:t>etc</w:t>
+      </w:r>
+      <w:proofErr w:type="spellEnd"/>
+      <w:r>
+        <w:rPr>
+          <w:rFonts w:asciiTheme="majorEastAsia" w:eastAsiaTheme="majorEastAsia" w:hAnsiTheme="majorEastAsia"/>
+        </w:rPr>
+        <w:t>/</w:t>
+      </w:r>
+      <w:proofErr w:type="spellStart"/>
+      <w:proofErr w:type="gramStart"/>
+      <w:r>
+        <w:rPr>
+          <w:rFonts w:asciiTheme="majorEastAsia" w:eastAsiaTheme="majorEastAsia" w:hAnsiTheme="majorEastAsia"/>
+        </w:rPr>
+        <w:t>init.d</w:t>
+      </w:r>
+      <w:proofErr w:type="spellEnd"/>
+      <w:proofErr w:type="gramEnd"/>
+      <w:r>
+        <w:rPr>
+          <w:rFonts w:asciiTheme="majorEastAsia" w:eastAsiaTheme="majorEastAsia" w:hAnsiTheme="majorEastAsia"/>
+        </w:rPr>
+        <w:t>/</w:t>
+      </w:r>
+      <w:proofErr w:type="spellStart"/>
+      <w:r>
+        <w:rPr>
+          <w:rFonts w:asciiTheme="majorEastAsia" w:eastAsiaTheme="majorEastAsia" w:hAnsiTheme="majorEastAsia"/>
+        </w:rPr>
+        <w:t>redis</w:t>
+      </w:r>
+      <w:proofErr w:type="spellEnd"/>
+      <w:r>
+        <w:rPr>
+          <w:rFonts w:asciiTheme="majorEastAsia" w:eastAsiaTheme="majorEastAsia" w:hAnsiTheme="majorEastAsia"/>
+        </w:rPr>
+        <w:t>-server restart</w:t>
+      </w:r>
+    </w:p>
+    <w:p>
+      <w:pPr>
+        <w:pStyle w:val="ListParagraph"/>
+        <w:ind w:left="1080"/>
+      </w:pPr>
+    </w:p>
+    <w:p>
+      <w:pPr>
+        <w:pStyle w:val="ListParagraph"/>
+        <w:numPr>
+          <w:ilvl w:val="0"/>
+          <w:numId w:val="4"/>
+        </w:numPr>
+      </w:pPr>
+      <w:r>
+        <w:t xml:space="preserve">Connect to </w:t>
+      </w:r>
+      <w:proofErr w:type="spellStart"/>
+      <w:r>
+        <w:t>redis</w:t>
+      </w:r>
+      <w:proofErr w:type="spellEnd"/>
+      <w:r>
+        <w:t xml:space="preserve"> server in Windows via VIM</w:t>
+      </w:r>
+    </w:p>
+    <w:p>
+      <w:pPr>
+        <w:pStyle w:val="ListParagraph"/>
+        <w:ind w:left="1080"/>
+        <w:rPr>
+          <w:rFonts w:asciiTheme="majorEastAsia" w:eastAsiaTheme="majorEastAsia" w:hAnsiTheme="majorEastAsia"/>
+        </w:rPr>
+      </w:pPr>
+      <w:r>
+        <w:rPr>
+          <w:rFonts w:asciiTheme="majorEastAsia" w:eastAsiaTheme="majorEastAsia" w:hAnsiTheme="majorEastAsia"/>
+        </w:rPr>
+        <w:t>redis-cli.exe -h 192.168.117.128 -p 6379</w:t>
+      </w:r>
+    </w:p>
+    <w:p>
+      <w:pPr>
+        <w:pStyle w:val="ListParagraph"/>
+        <w:ind w:left="1080"/>
+        <w:rPr>
+          <w:rFonts w:asciiTheme="majorEastAsia" w:eastAsiaTheme="majorEastAsia" w:hAnsiTheme="majorEastAsia"/>
+        </w:rPr>
+      </w:pPr>
+    </w:p>
+    <w:p>
+      <w:pPr>
+        <w:pStyle w:val="ListParagraph"/>
+        <w:numPr>
+          <w:ilvl w:val="0"/>
+          <w:numId w:val="2"/>
+        </w:numPr>
+        <w:rPr>
+          <w:b/>
+          <w:bCs/>
+          <w:sz w:val="36"/>
+          <w:szCs w:val="36"/>
+        </w:rPr>
+      </w:pPr>
+      <w:r>
+        <w:rPr>
+          <w:b/>
+          <w:bCs/>
+          <w:sz w:val="36"/>
+          <w:szCs w:val="36"/>
+        </w:rPr>
+        <w:t>Redis common command and test</w:t>
+      </w:r>
+    </w:p>
+    <w:p>
+      <w:pPr>
+        <w:pStyle w:val="ListParagraph"/>
+        <w:ind w:left="766"/>
+        <w:rPr>
+          <w:highlight w:val="green"/>
+        </w:rPr>
+      </w:pPr>
+      <w:r>
+        <w:rPr>
+          <w:highlight w:val="green"/>
+        </w:rPr>
+        <w:t>REFERENCES:</w:t>
+      </w:r>
+    </w:p>
+    <w:p>
+      <w:pPr>
+        <w:pStyle w:val="ListParagraph"/>
+        <w:numPr>
+          <w:ilvl w:val="0"/>
+          <w:numId w:val="8"/>
+        </w:numPr>
+        <w:rPr>
+          <w:rStyle w:val="Hyperlink"/>
+        </w:rPr>
+      </w:pPr>
+      <w:hyperlink r:id="rId11" w:history="1">
+        <w:r>
+          <w:rPr>
+            <w:rStyle w:val="Hyperlink"/>
+          </w:rPr>
+          <w:t>https://www.cnblogs.com/zongfa/p/7808807.html</w:t>
+        </w:r>
+      </w:hyperlink>
+    </w:p>
+    <w:p>
+      <w:pPr>
+        <w:pStyle w:val="ListParagraph"/>
+        <w:ind w:left="1170"/>
+        <w:rPr>
+          <w:rStyle w:val="Hyperlink"/>
+        </w:rPr>
+      </w:pPr>
+    </w:p>
+    <w:p>
+      <w:pPr>
+        <w:pStyle w:val="ListParagraph"/>
+        <w:numPr>
+          <w:ilvl w:val="0"/>
+          <w:numId w:val="2"/>
+        </w:numPr>
+        <w:rPr>
+          <w:b/>
+          <w:bCs/>
+          <w:sz w:val="36"/>
+          <w:szCs w:val="36"/>
+        </w:rPr>
+      </w:pPr>
+      <w:proofErr w:type="spellStart"/>
+      <w:r>
+        <w:rPr>
+          <w:b/>
+          <w:bCs/>
+          <w:sz w:val="36"/>
+          <w:szCs w:val="36"/>
+        </w:rPr>
+        <w:t>SpringBoot</w:t>
+      </w:r>
+      <w:proofErr w:type="spellEnd"/>
+      <w:r>
+        <w:rPr>
+          <w:b/>
+          <w:bCs/>
+          <w:sz w:val="36"/>
+          <w:szCs w:val="36"/>
+        </w:rPr>
+        <w:t xml:space="preserve"> connect to Redis</w:t>
+      </w:r>
+    </w:p>
+    <w:p>
+      <w:pPr>
+        <w:pStyle w:val="ListParagraph"/>
+        <w:ind w:left="766"/>
+        <w:rPr>
+          <w:highlight w:val="green"/>
+        </w:rPr>
+      </w:pPr>
+      <w:r>
+        <w:rPr>
+          <w:highlight w:val="green"/>
+        </w:rPr>
+        <w:t>REFERENCE:</w:t>
+      </w:r>
+    </w:p>
+    <w:p>
+      <w:pPr>
+        <w:pStyle w:val="ListParagraph"/>
+        <w:numPr>
+          <w:ilvl w:val="0"/>
+          <w:numId w:val="10"/>
+        </w:numPr>
+        <w:rPr>
+          <w:rStyle w:val="Hyperlink"/>
+        </w:rPr>
+      </w:pPr>
+      <w:hyperlink r:id="rId12" w:history="1">
+        <w:r>
+          <w:rPr>
+            <w:rStyle w:val="Hyperlink"/>
+          </w:rPr>
+          <w:t>https://www.cnblogs.com/-flq/p/9068605.html</w:t>
+        </w:r>
+      </w:hyperlink>
+    </w:p>
+    <w:p>
+      <w:pPr>
+        <w:pStyle w:val="ListParagraph"/>
+        <w:numPr>
+          <w:ilvl w:val="0"/>
+          <w:numId w:val="10"/>
+        </w:numPr>
+        <w:rPr>
+          <w:b/>
+          <w:bCs/>
+          <w:sz w:val="36"/>
+          <w:szCs w:val="36"/>
+        </w:rPr>
+      </w:pPr>
       <w:bookmarkStart w:id="0" w:name="_GoBack"/>
       <w:bookmarkEnd w:id="0"/>
     </w:p>
     <w:p>
       <w:pPr>
-        <w:pStyle w:val="ListParagraph"/>
-        <w:ind w:left="1080"/>
-      </w:pPr>
-    </w:p>
-    <w:p>
-      <w:pPr>
-        <w:pStyle w:val="ListParagraph"/>
-        <w:ind w:left="1080"/>
-      </w:pPr>
-    </w:p>
-    <w:p>
-      <w:pPr>
-        <w:pStyle w:val="ListParagraph"/>
-        <w:ind w:left="1080"/>
-      </w:pPr>
-    </w:p>
-    <w:p>
-      <w:pPr>
-        <w:ind w:left="406" w:firstLine="314"/>
+        <w:rPr>
+          <w:rStyle w:val="Hyperlink"/>
+        </w:rPr>
+      </w:pPr>
+    </w:p>
+    <w:p>
+      <w:pPr>
+        <w:rPr>
+          <w:rStyle w:val="Hyperlink"/>
+        </w:rPr>
+      </w:pPr>
+    </w:p>
+    <w:p>
+      <w:pPr>
+        <w:rPr>
+          <w:color w:val="0563C1" w:themeColor="hyperlink"/>
+          <w:u w:val="single"/>
+        </w:rPr>
       </w:pPr>
     </w:p>
     <w:p/>
@@ -401,6 +1080,264 @@
     </w:lvl>
   </w:abstractNum>
   <w:abstractNum w:abstractNumId="1" w15:restartNumberingAfterBreak="0">
+    <w:nsid w:val="0B9D4510"/>
+    <w:multiLevelType w:val="hybridMultilevel"/>
+    <w:tmpl w:val="E02EF888"/>
+    <w:lvl w:ilvl="0" w:tplc="0409000F">
+      <w:start w:val="1"/>
+      <w:numFmt w:val="decimal"/>
+      <w:lvlText w:val="%1."/>
+      <w:lvlJc w:val="left"/>
+      <w:pPr>
+        <w:ind w:left="1080" w:hanging="360"/>
+      </w:pPr>
+    </w:lvl>
+    <w:lvl w:ilvl="1" w:tplc="04090019" w:tentative="1">
+      <w:start w:val="1"/>
+      <w:numFmt w:val="lowerLetter"/>
+      <w:lvlText w:val="%2."/>
+      <w:lvlJc w:val="left"/>
+      <w:pPr>
+        <w:ind w:left="1800" w:hanging="360"/>
+      </w:pPr>
+    </w:lvl>
+    <w:lvl w:ilvl="2" w:tplc="0409001B" w:tentative="1">
+      <w:start w:val="1"/>
+      <w:numFmt w:val="lowerRoman"/>
+      <w:lvlText w:val="%3."/>
+      <w:lvlJc w:val="right"/>
+      <w:pPr>
+        <w:ind w:left="2520" w:hanging="180"/>
+      </w:pPr>
+    </w:lvl>
+    <w:lvl w:ilvl="3" w:tplc="0409000F" w:tentative="1">
+      <w:start w:val="1"/>
+      <w:numFmt w:val="decimal"/>
+      <w:lvlText w:val="%4."/>
+      <w:lvlJc w:val="left"/>
+      <w:pPr>
+        <w:ind w:left="3240" w:hanging="360"/>
+      </w:pPr>
+    </w:lvl>
+    <w:lvl w:ilvl="4" w:tplc="04090019" w:tentative="1">
+      <w:start w:val="1"/>
+      <w:numFmt w:val="lowerLetter"/>
+      <w:lvlText w:val="%5."/>
+      <w:lvlJc w:val="left"/>
+      <w:pPr>
+        <w:ind w:left="3960" w:hanging="360"/>
+      </w:pPr>
+    </w:lvl>
+    <w:lvl w:ilvl="5" w:tplc="0409001B" w:tentative="1">
+      <w:start w:val="1"/>
+      <w:numFmt w:val="lowerRoman"/>
+      <w:lvlText w:val="%6."/>
+      <w:lvlJc w:val="right"/>
+      <w:pPr>
+        <w:ind w:left="4680" w:hanging="180"/>
+      </w:pPr>
+    </w:lvl>
+    <w:lvl w:ilvl="6" w:tplc="0409000F" w:tentative="1">
+      <w:start w:val="1"/>
+      <w:numFmt w:val="decimal"/>
+      <w:lvlText w:val="%7."/>
+      <w:lvlJc w:val="left"/>
+      <w:pPr>
+        <w:ind w:left="5400" w:hanging="360"/>
+      </w:pPr>
+    </w:lvl>
+    <w:lvl w:ilvl="7" w:tplc="04090019" w:tentative="1">
+      <w:start w:val="1"/>
+      <w:numFmt w:val="lowerLetter"/>
+      <w:lvlText w:val="%8."/>
+      <w:lvlJc w:val="left"/>
+      <w:pPr>
+        <w:ind w:left="6120" w:hanging="360"/>
+      </w:pPr>
+    </w:lvl>
+    <w:lvl w:ilvl="8" w:tplc="0409001B" w:tentative="1">
+      <w:start w:val="1"/>
+      <w:numFmt w:val="lowerRoman"/>
+      <w:lvlText w:val="%9."/>
+      <w:lvlJc w:val="right"/>
+      <w:pPr>
+        <w:ind w:left="6840" w:hanging="180"/>
+      </w:pPr>
+    </w:lvl>
+  </w:abstractNum>
+  <w:abstractNum w:abstractNumId="2" w15:restartNumberingAfterBreak="0">
+    <w:nsid w:val="10BB0D3E"/>
+    <w:multiLevelType w:val="hybridMultilevel"/>
+    <w:tmpl w:val="4C62D1DE"/>
+    <w:lvl w:ilvl="0" w:tplc="04090015">
+      <w:start w:val="1"/>
+      <w:numFmt w:val="upperLetter"/>
+      <w:lvlText w:val="%1."/>
+      <w:lvlJc w:val="left"/>
+      <w:pPr>
+        <w:ind w:left="1890" w:hanging="360"/>
+      </w:pPr>
+    </w:lvl>
+    <w:lvl w:ilvl="1" w:tplc="04090019" w:tentative="1">
+      <w:start w:val="1"/>
+      <w:numFmt w:val="lowerLetter"/>
+      <w:lvlText w:val="%2."/>
+      <w:lvlJc w:val="left"/>
+      <w:pPr>
+        <w:ind w:left="2610" w:hanging="360"/>
+      </w:pPr>
+    </w:lvl>
+    <w:lvl w:ilvl="2" w:tplc="0409001B" w:tentative="1">
+      <w:start w:val="1"/>
+      <w:numFmt w:val="lowerRoman"/>
+      <w:lvlText w:val="%3."/>
+      <w:lvlJc w:val="right"/>
+      <w:pPr>
+        <w:ind w:left="3330" w:hanging="180"/>
+      </w:pPr>
+    </w:lvl>
+    <w:lvl w:ilvl="3" w:tplc="0409000F" w:tentative="1">
+      <w:start w:val="1"/>
+      <w:numFmt w:val="decimal"/>
+      <w:lvlText w:val="%4."/>
+      <w:lvlJc w:val="left"/>
+      <w:pPr>
+        <w:ind w:left="4050" w:hanging="360"/>
+      </w:pPr>
+    </w:lvl>
+    <w:lvl w:ilvl="4" w:tplc="04090019" w:tentative="1">
+      <w:start w:val="1"/>
+      <w:numFmt w:val="lowerLetter"/>
+      <w:lvlText w:val="%5."/>
+      <w:lvlJc w:val="left"/>
+      <w:pPr>
+        <w:ind w:left="4770" w:hanging="360"/>
+      </w:pPr>
+    </w:lvl>
+    <w:lvl w:ilvl="5" w:tplc="0409001B" w:tentative="1">
+      <w:start w:val="1"/>
+      <w:numFmt w:val="lowerRoman"/>
+      <w:lvlText w:val="%6."/>
+      <w:lvlJc w:val="right"/>
+      <w:pPr>
+        <w:ind w:left="5490" w:hanging="180"/>
+      </w:pPr>
+    </w:lvl>
+    <w:lvl w:ilvl="6" w:tplc="0409000F" w:tentative="1">
+      <w:start w:val="1"/>
+      <w:numFmt w:val="decimal"/>
+      <w:lvlText w:val="%7."/>
+      <w:lvlJc w:val="left"/>
+      <w:pPr>
+        <w:ind w:left="6210" w:hanging="360"/>
+      </w:pPr>
+    </w:lvl>
+    <w:lvl w:ilvl="7" w:tplc="04090019" w:tentative="1">
+      <w:start w:val="1"/>
+      <w:numFmt w:val="lowerLetter"/>
+      <w:lvlText w:val="%8."/>
+      <w:lvlJc w:val="left"/>
+      <w:pPr>
+        <w:ind w:left="6930" w:hanging="360"/>
+      </w:pPr>
+    </w:lvl>
+    <w:lvl w:ilvl="8" w:tplc="0409001B" w:tentative="1">
+      <w:start w:val="1"/>
+      <w:numFmt w:val="lowerRoman"/>
+      <w:lvlText w:val="%9."/>
+      <w:lvlJc w:val="right"/>
+      <w:pPr>
+        <w:ind w:left="7650" w:hanging="180"/>
+      </w:pPr>
+    </w:lvl>
+  </w:abstractNum>
+  <w:abstractNum w:abstractNumId="3" w15:restartNumberingAfterBreak="0">
+    <w:nsid w:val="15243733"/>
+    <w:multiLevelType w:val="hybridMultilevel"/>
+    <w:tmpl w:val="E02EF888"/>
+    <w:lvl w:ilvl="0" w:tplc="0409000F">
+      <w:start w:val="1"/>
+      <w:numFmt w:val="decimal"/>
+      <w:lvlText w:val="%1."/>
+      <w:lvlJc w:val="left"/>
+      <w:pPr>
+        <w:ind w:left="1080" w:hanging="360"/>
+      </w:pPr>
+    </w:lvl>
+    <w:lvl w:ilvl="1" w:tplc="04090019" w:tentative="1">
+      <w:start w:val="1"/>
+      <w:numFmt w:val="lowerLetter"/>
+      <w:lvlText w:val="%2."/>
+      <w:lvlJc w:val="left"/>
+      <w:pPr>
+        <w:ind w:left="1800" w:hanging="360"/>
+      </w:pPr>
+    </w:lvl>
+    <w:lvl w:ilvl="2" w:tplc="0409001B" w:tentative="1">
+      <w:start w:val="1"/>
+      <w:numFmt w:val="lowerRoman"/>
+      <w:lvlText w:val="%3."/>
+      <w:lvlJc w:val="right"/>
+      <w:pPr>
+        <w:ind w:left="2520" w:hanging="180"/>
+      </w:pPr>
+    </w:lvl>
+    <w:lvl w:ilvl="3" w:tplc="0409000F" w:tentative="1">
+      <w:start w:val="1"/>
+      <w:numFmt w:val="decimal"/>
+      <w:lvlText w:val="%4."/>
+      <w:lvlJc w:val="left"/>
+      <w:pPr>
+        <w:ind w:left="3240" w:hanging="360"/>
+      </w:pPr>
+    </w:lvl>
+    <w:lvl w:ilvl="4" w:tplc="04090019" w:tentative="1">
+      <w:start w:val="1"/>
+      <w:numFmt w:val="lowerLetter"/>
+      <w:lvlText w:val="%5."/>
+      <w:lvlJc w:val="left"/>
+      <w:pPr>
+        <w:ind w:left="3960" w:hanging="360"/>
+      </w:pPr>
+    </w:lvl>
+    <w:lvl w:ilvl="5" w:tplc="0409001B" w:tentative="1">
+      <w:start w:val="1"/>
+      <w:numFmt w:val="lowerRoman"/>
+      <w:lvlText w:val="%6."/>
+      <w:lvlJc w:val="right"/>
+      <w:pPr>
+        <w:ind w:left="4680" w:hanging="180"/>
+      </w:pPr>
+    </w:lvl>
+    <w:lvl w:ilvl="6" w:tplc="0409000F" w:tentative="1">
+      <w:start w:val="1"/>
+      <w:numFmt w:val="decimal"/>
+      <w:lvlText w:val="%7."/>
+      <w:lvlJc w:val="left"/>
+      <w:pPr>
+        <w:ind w:left="5400" w:hanging="360"/>
+      </w:pPr>
+    </w:lvl>
+    <w:lvl w:ilvl="7" w:tplc="04090019" w:tentative="1">
+      <w:start w:val="1"/>
+      <w:numFmt w:val="lowerLetter"/>
+      <w:lvlText w:val="%8."/>
+      <w:lvlJc w:val="left"/>
+      <w:pPr>
+        <w:ind w:left="6120" w:hanging="360"/>
+      </w:pPr>
+    </w:lvl>
+    <w:lvl w:ilvl="8" w:tplc="0409001B" w:tentative="1">
+      <w:start w:val="1"/>
+      <w:numFmt w:val="lowerRoman"/>
+      <w:lvlText w:val="%9."/>
+      <w:lvlJc w:val="right"/>
+      <w:pPr>
+        <w:ind w:left="6840" w:hanging="180"/>
+      </w:pPr>
+    </w:lvl>
+  </w:abstractNum>
+  <w:abstractNum w:abstractNumId="4" w15:restartNumberingAfterBreak="0">
     <w:nsid w:val="19632C46"/>
     <w:multiLevelType w:val="hybridMultilevel"/>
     <w:tmpl w:val="72D6E5D6"/>
@@ -486,10 +1423,96 @@
       </w:pPr>
     </w:lvl>
   </w:abstractNum>
-  <w:abstractNum w:abstractNumId="2" w15:restartNumberingAfterBreak="0">
+  <w:abstractNum w:abstractNumId="5" w15:restartNumberingAfterBreak="0">
+    <w:nsid w:val="197A24EB"/>
+    <w:multiLevelType w:val="hybridMultilevel"/>
+    <w:tmpl w:val="EEB88E8C"/>
+    <w:lvl w:ilvl="0" w:tplc="04090015">
+      <w:start w:val="1"/>
+      <w:numFmt w:val="upperLetter"/>
+      <w:lvlText w:val="%1."/>
+      <w:lvlJc w:val="left"/>
+      <w:pPr>
+        <w:ind w:left="1486" w:hanging="360"/>
+      </w:pPr>
+    </w:lvl>
+    <w:lvl w:ilvl="1" w:tplc="04090019" w:tentative="1">
+      <w:start w:val="1"/>
+      <w:numFmt w:val="lowerLetter"/>
+      <w:lvlText w:val="%2."/>
+      <w:lvlJc w:val="left"/>
+      <w:pPr>
+        <w:ind w:left="2206" w:hanging="360"/>
+      </w:pPr>
+    </w:lvl>
+    <w:lvl w:ilvl="2" w:tplc="0409001B" w:tentative="1">
+      <w:start w:val="1"/>
+      <w:numFmt w:val="lowerRoman"/>
+      <w:lvlText w:val="%3."/>
+      <w:lvlJc w:val="right"/>
+      <w:pPr>
+        <w:ind w:left="2926" w:hanging="180"/>
+      </w:pPr>
+    </w:lvl>
+    <w:lvl w:ilvl="3" w:tplc="0409000F" w:tentative="1">
+      <w:start w:val="1"/>
+      <w:numFmt w:val="decimal"/>
+      <w:lvlText w:val="%4."/>
+      <w:lvlJc w:val="left"/>
+      <w:pPr>
+        <w:ind w:left="3646" w:hanging="360"/>
+      </w:pPr>
+    </w:lvl>
+    <w:lvl w:ilvl="4" w:tplc="04090019" w:tentative="1">
+      <w:start w:val="1"/>
+      <w:numFmt w:val="lowerLetter"/>
+      <w:lvlText w:val="%5."/>
+      <w:lvlJc w:val="left"/>
+      <w:pPr>
+        <w:ind w:left="4366" w:hanging="360"/>
+      </w:pPr>
+    </w:lvl>
+    <w:lvl w:ilvl="5" w:tplc="0409001B" w:tentative="1">
+      <w:start w:val="1"/>
+      <w:numFmt w:val="lowerRoman"/>
+      <w:lvlText w:val="%6."/>
+      <w:lvlJc w:val="right"/>
+      <w:pPr>
+        <w:ind w:left="5086" w:hanging="180"/>
+      </w:pPr>
+    </w:lvl>
+    <w:lvl w:ilvl="6" w:tplc="0409000F" w:tentative="1">
+      <w:start w:val="1"/>
+      <w:numFmt w:val="decimal"/>
+      <w:lvlText w:val="%7."/>
+      <w:lvlJc w:val="left"/>
+      <w:pPr>
+        <w:ind w:left="5806" w:hanging="360"/>
+      </w:pPr>
+    </w:lvl>
+    <w:lvl w:ilvl="7" w:tplc="04090019" w:tentative="1">
+      <w:start w:val="1"/>
+      <w:numFmt w:val="lowerLetter"/>
+      <w:lvlText w:val="%8."/>
+      <w:lvlJc w:val="left"/>
+      <w:pPr>
+        <w:ind w:left="6526" w:hanging="360"/>
+      </w:pPr>
+    </w:lvl>
+    <w:lvl w:ilvl="8" w:tplc="0409001B" w:tentative="1">
+      <w:start w:val="1"/>
+      <w:numFmt w:val="lowerRoman"/>
+      <w:lvlText w:val="%9."/>
+      <w:lvlJc w:val="right"/>
+      <w:pPr>
+        <w:ind w:left="7246" w:hanging="180"/>
+      </w:pPr>
+    </w:lvl>
+  </w:abstractNum>
+  <w:abstractNum w:abstractNumId="6" w15:restartNumberingAfterBreak="0">
     <w:nsid w:val="346C56E8"/>
     <w:multiLevelType w:val="hybridMultilevel"/>
-    <w:tmpl w:val="B468A2DE"/>
+    <w:tmpl w:val="6A105FF4"/>
     <w:lvl w:ilvl="0" w:tplc="04090013">
       <w:start w:val="1"/>
       <w:numFmt w:val="upperRoman"/>
@@ -572,14 +1595,320 @@
       </w:pPr>
     </w:lvl>
   </w:abstractNum>
+  <w:abstractNum w:abstractNumId="7" w15:restartNumberingAfterBreak="0">
+    <w:nsid w:val="5A6354C1"/>
+    <w:multiLevelType w:val="hybridMultilevel"/>
+    <w:tmpl w:val="32CC466A"/>
+    <w:lvl w:ilvl="0" w:tplc="04090015">
+      <w:start w:val="1"/>
+      <w:numFmt w:val="upperLetter"/>
+      <w:lvlText w:val="%1."/>
+      <w:lvlJc w:val="left"/>
+      <w:pPr>
+        <w:ind w:left="1170" w:hanging="360"/>
+      </w:pPr>
+    </w:lvl>
+    <w:lvl w:ilvl="1" w:tplc="04090019" w:tentative="1">
+      <w:start w:val="1"/>
+      <w:numFmt w:val="lowerLetter"/>
+      <w:lvlText w:val="%2."/>
+      <w:lvlJc w:val="left"/>
+      <w:pPr>
+        <w:ind w:left="1890" w:hanging="360"/>
+      </w:pPr>
+    </w:lvl>
+    <w:lvl w:ilvl="2" w:tplc="0409001B" w:tentative="1">
+      <w:start w:val="1"/>
+      <w:numFmt w:val="lowerRoman"/>
+      <w:lvlText w:val="%3."/>
+      <w:lvlJc w:val="right"/>
+      <w:pPr>
+        <w:ind w:left="2610" w:hanging="180"/>
+      </w:pPr>
+    </w:lvl>
+    <w:lvl w:ilvl="3" w:tplc="0409000F" w:tentative="1">
+      <w:start w:val="1"/>
+      <w:numFmt w:val="decimal"/>
+      <w:lvlText w:val="%4."/>
+      <w:lvlJc w:val="left"/>
+      <w:pPr>
+        <w:ind w:left="3330" w:hanging="360"/>
+      </w:pPr>
+    </w:lvl>
+    <w:lvl w:ilvl="4" w:tplc="04090019" w:tentative="1">
+      <w:start w:val="1"/>
+      <w:numFmt w:val="lowerLetter"/>
+      <w:lvlText w:val="%5."/>
+      <w:lvlJc w:val="left"/>
+      <w:pPr>
+        <w:ind w:left="4050" w:hanging="360"/>
+      </w:pPr>
+    </w:lvl>
+    <w:lvl w:ilvl="5" w:tplc="0409001B" w:tentative="1">
+      <w:start w:val="1"/>
+      <w:numFmt w:val="lowerRoman"/>
+      <w:lvlText w:val="%6."/>
+      <w:lvlJc w:val="right"/>
+      <w:pPr>
+        <w:ind w:left="4770" w:hanging="180"/>
+      </w:pPr>
+    </w:lvl>
+    <w:lvl w:ilvl="6" w:tplc="0409000F" w:tentative="1">
+      <w:start w:val="1"/>
+      <w:numFmt w:val="decimal"/>
+      <w:lvlText w:val="%7."/>
+      <w:lvlJc w:val="left"/>
+      <w:pPr>
+        <w:ind w:left="5490" w:hanging="360"/>
+      </w:pPr>
+    </w:lvl>
+    <w:lvl w:ilvl="7" w:tplc="04090019" w:tentative="1">
+      <w:start w:val="1"/>
+      <w:numFmt w:val="lowerLetter"/>
+      <w:lvlText w:val="%8."/>
+      <w:lvlJc w:val="left"/>
+      <w:pPr>
+        <w:ind w:left="6210" w:hanging="360"/>
+      </w:pPr>
+    </w:lvl>
+    <w:lvl w:ilvl="8" w:tplc="0409001B" w:tentative="1">
+      <w:start w:val="1"/>
+      <w:numFmt w:val="lowerRoman"/>
+      <w:lvlText w:val="%9."/>
+      <w:lvlJc w:val="right"/>
+      <w:pPr>
+        <w:ind w:left="6930" w:hanging="180"/>
+      </w:pPr>
+    </w:lvl>
+  </w:abstractNum>
+  <w:abstractNum w:abstractNumId="8" w15:restartNumberingAfterBreak="0">
+    <w:nsid w:val="6F056E0E"/>
+    <w:multiLevelType w:val="hybridMultilevel"/>
+    <w:tmpl w:val="32CC466A"/>
+    <w:lvl w:ilvl="0" w:tplc="04090015">
+      <w:start w:val="1"/>
+      <w:numFmt w:val="upperLetter"/>
+      <w:lvlText w:val="%1."/>
+      <w:lvlJc w:val="left"/>
+      <w:pPr>
+        <w:ind w:left="1170" w:hanging="360"/>
+      </w:pPr>
+    </w:lvl>
+    <w:lvl w:ilvl="1" w:tplc="04090019" w:tentative="1">
+      <w:start w:val="1"/>
+      <w:numFmt w:val="lowerLetter"/>
+      <w:lvlText w:val="%2."/>
+      <w:lvlJc w:val="left"/>
+      <w:pPr>
+        <w:ind w:left="1890" w:hanging="360"/>
+      </w:pPr>
+    </w:lvl>
+    <w:lvl w:ilvl="2" w:tplc="0409001B" w:tentative="1">
+      <w:start w:val="1"/>
+      <w:numFmt w:val="lowerRoman"/>
+      <w:lvlText w:val="%3."/>
+      <w:lvlJc w:val="right"/>
+      <w:pPr>
+        <w:ind w:left="2610" w:hanging="180"/>
+      </w:pPr>
+    </w:lvl>
+    <w:lvl w:ilvl="3" w:tplc="0409000F" w:tentative="1">
+      <w:start w:val="1"/>
+      <w:numFmt w:val="decimal"/>
+      <w:lvlText w:val="%4."/>
+      <w:lvlJc w:val="left"/>
+      <w:pPr>
+        <w:ind w:left="3330" w:hanging="360"/>
+      </w:pPr>
+    </w:lvl>
+    <w:lvl w:ilvl="4" w:tplc="04090019" w:tentative="1">
+      <w:start w:val="1"/>
+      <w:numFmt w:val="lowerLetter"/>
+      <w:lvlText w:val="%5."/>
+      <w:lvlJc w:val="left"/>
+      <w:pPr>
+        <w:ind w:left="4050" w:hanging="360"/>
+      </w:pPr>
+    </w:lvl>
+    <w:lvl w:ilvl="5" w:tplc="0409001B" w:tentative="1">
+      <w:start w:val="1"/>
+      <w:numFmt w:val="lowerRoman"/>
+      <w:lvlText w:val="%6."/>
+      <w:lvlJc w:val="right"/>
+      <w:pPr>
+        <w:ind w:left="4770" w:hanging="180"/>
+      </w:pPr>
+    </w:lvl>
+    <w:lvl w:ilvl="6" w:tplc="0409000F" w:tentative="1">
+      <w:start w:val="1"/>
+      <w:numFmt w:val="decimal"/>
+      <w:lvlText w:val="%7."/>
+      <w:lvlJc w:val="left"/>
+      <w:pPr>
+        <w:ind w:left="5490" w:hanging="360"/>
+      </w:pPr>
+    </w:lvl>
+    <w:lvl w:ilvl="7" w:tplc="04090019" w:tentative="1">
+      <w:start w:val="1"/>
+      <w:numFmt w:val="lowerLetter"/>
+      <w:lvlText w:val="%8."/>
+      <w:lvlJc w:val="left"/>
+      <w:pPr>
+        <w:ind w:left="6210" w:hanging="360"/>
+      </w:pPr>
+    </w:lvl>
+    <w:lvl w:ilvl="8" w:tplc="0409001B" w:tentative="1">
+      <w:start w:val="1"/>
+      <w:numFmt w:val="lowerRoman"/>
+      <w:lvlText w:val="%9."/>
+      <w:lvlJc w:val="right"/>
+      <w:pPr>
+        <w:ind w:left="6930" w:hanging="180"/>
+      </w:pPr>
+    </w:lvl>
+  </w:abstractNum>
+  <w:abstractNum w:abstractNumId="9" w15:restartNumberingAfterBreak="0">
+    <w:nsid w:val="72370AB6"/>
+    <w:multiLevelType w:val="hybridMultilevel"/>
+    <w:tmpl w:val="24E83182"/>
+    <w:lvl w:ilvl="0" w:tplc="04090015">
+      <w:start w:val="1"/>
+      <w:numFmt w:val="upperLetter"/>
+      <w:lvlText w:val="%1."/>
+      <w:lvlJc w:val="left"/>
+      <w:pPr>
+        <w:ind w:left="990" w:hanging="360"/>
+      </w:pPr>
+      <w:rPr>
+        <w:rFonts w:hint="default"/>
+      </w:rPr>
+    </w:lvl>
+    <w:lvl w:ilvl="1" w:tplc="04090003" w:tentative="1">
+      <w:start w:val="1"/>
+      <w:numFmt w:val="bullet"/>
+      <w:lvlText w:val="o"/>
+      <w:lvlJc w:val="left"/>
+      <w:pPr>
+        <w:ind w:left="1710" w:hanging="360"/>
+      </w:pPr>
+      <w:rPr>
+        <w:rFonts w:ascii="Courier New" w:hAnsi="Courier New" w:cs="Courier New" w:hint="default"/>
+      </w:rPr>
+    </w:lvl>
+    <w:lvl w:ilvl="2" w:tplc="04090005" w:tentative="1">
+      <w:start w:val="1"/>
+      <w:numFmt w:val="bullet"/>
+      <w:lvlText w:val=""/>
+      <w:lvlJc w:val="left"/>
+      <w:pPr>
+        <w:ind w:left="2430" w:hanging="360"/>
+      </w:pPr>
+      <w:rPr>
+        <w:rFonts w:ascii="Wingdings" w:hAnsi="Wingdings" w:hint="default"/>
+      </w:rPr>
+    </w:lvl>
+    <w:lvl w:ilvl="3" w:tplc="04090001" w:tentative="1">
+      <w:start w:val="1"/>
+      <w:numFmt w:val="bullet"/>
+      <w:lvlText w:val=""/>
+      <w:lvlJc w:val="left"/>
+      <w:pPr>
+        <w:ind w:left="3150" w:hanging="360"/>
+      </w:pPr>
+      <w:rPr>
+        <w:rFonts w:ascii="Symbol" w:hAnsi="Symbol" w:hint="default"/>
+      </w:rPr>
+    </w:lvl>
+    <w:lvl w:ilvl="4" w:tplc="04090003" w:tentative="1">
+      <w:start w:val="1"/>
+      <w:numFmt w:val="bullet"/>
+      <w:lvlText w:val="o"/>
+      <w:lvlJc w:val="left"/>
+      <w:pPr>
+        <w:ind w:left="3870" w:hanging="360"/>
+      </w:pPr>
+      <w:rPr>
+        <w:rFonts w:ascii="Courier New" w:hAnsi="Courier New" w:cs="Courier New" w:hint="default"/>
+      </w:rPr>
+    </w:lvl>
+    <w:lvl w:ilvl="5" w:tplc="04090005" w:tentative="1">
+      <w:start w:val="1"/>
+      <w:numFmt w:val="bullet"/>
+      <w:lvlText w:val=""/>
+      <w:lvlJc w:val="left"/>
+      <w:pPr>
+        <w:ind w:left="4590" w:hanging="360"/>
+      </w:pPr>
+      <w:rPr>
+        <w:rFonts w:ascii="Wingdings" w:hAnsi="Wingdings" w:hint="default"/>
+      </w:rPr>
+    </w:lvl>
+    <w:lvl w:ilvl="6" w:tplc="04090001" w:tentative="1">
+      <w:start w:val="1"/>
+      <w:numFmt w:val="bullet"/>
+      <w:lvlText w:val=""/>
+      <w:lvlJc w:val="left"/>
+      <w:pPr>
+        <w:ind w:left="5310" w:hanging="360"/>
+      </w:pPr>
+      <w:rPr>
+        <w:rFonts w:ascii="Symbol" w:hAnsi="Symbol" w:hint="default"/>
+      </w:rPr>
+    </w:lvl>
+    <w:lvl w:ilvl="7" w:tplc="04090003" w:tentative="1">
+      <w:start w:val="1"/>
+      <w:numFmt w:val="bullet"/>
+      <w:lvlText w:val="o"/>
+      <w:lvlJc w:val="left"/>
+      <w:pPr>
+        <w:ind w:left="6030" w:hanging="360"/>
+      </w:pPr>
+      <w:rPr>
+        <w:rFonts w:ascii="Courier New" w:hAnsi="Courier New" w:cs="Courier New" w:hint="default"/>
+      </w:rPr>
+    </w:lvl>
+    <w:lvl w:ilvl="8" w:tplc="04090005" w:tentative="1">
+      <w:start w:val="1"/>
+      <w:numFmt w:val="bullet"/>
+      <w:lvlText w:val=""/>
+      <w:lvlJc w:val="left"/>
+      <w:pPr>
+        <w:ind w:left="6750" w:hanging="360"/>
+      </w:pPr>
+      <w:rPr>
+        <w:rFonts w:ascii="Wingdings" w:hAnsi="Wingdings" w:hint="default"/>
+      </w:rPr>
+    </w:lvl>
+  </w:abstractNum>
   <w:num w:numId="1">
-    <w:abstractNumId w:val="1"/>
+    <w:abstractNumId w:val="4"/>
   </w:num>
   <w:num w:numId="2">
-    <w:abstractNumId w:val="2"/>
+    <w:abstractNumId w:val="6"/>
   </w:num>
   <w:num w:numId="3">
     <w:abstractNumId w:val="0"/>
+  </w:num>
+  <w:num w:numId="4">
+    <w:abstractNumId w:val="3"/>
+  </w:num>
+  <w:num w:numId="5">
+    <w:abstractNumId w:val="9"/>
+  </w:num>
+  <w:num w:numId="6">
+    <w:abstractNumId w:val="1"/>
+  </w:num>
+  <w:num w:numId="7">
+    <w:abstractNumId w:val="5"/>
+  </w:num>
+  <w:num w:numId="8">
+    <w:abstractNumId w:val="8"/>
+  </w:num>
+  <w:num w:numId="9">
+    <w:abstractNumId w:val="2"/>
+  </w:num>
+  <w:num w:numId="10">
+    <w:abstractNumId w:val="7"/>
   </w:num>
 </w:numbering>
 </file>
@@ -707,6 +2036,7 @@
     <w:lsdException w:name="HTML Sample" w:semiHidden="1" w:unhideWhenUsed="1"/>
     <w:lsdException w:name="HTML Typewriter" w:semiHidden="1" w:unhideWhenUsed="1"/>
     <w:lsdException w:name="HTML Variable" w:semiHidden="1" w:unhideWhenUsed="1"/>
+    <w:lsdException w:name="Normal Table" w:semiHidden="1" w:unhideWhenUsed="1"/>
     <w:lsdException w:name="annotation subject" w:semiHidden="1" w:unhideWhenUsed="1"/>
     <w:lsdException w:name="No List" w:semiHidden="1" w:unhideWhenUsed="1"/>
     <w:lsdException w:name="Outline List 1" w:semiHidden="1" w:unhideWhenUsed="1"/>
@@ -753,8 +2083,10 @@
     <w:lsdException w:name="Table Subtle 2" w:semiHidden="1" w:unhideWhenUsed="1"/>
     <w:lsdException w:name="Table Web 1" w:semiHidden="1" w:unhideWhenUsed="1"/>
     <w:lsdException w:name="Table Web 2" w:semiHidden="1" w:unhideWhenUsed="1"/>
+    <w:lsdException w:name="Table Web 3" w:semiHidden="1" w:unhideWhenUsed="1"/>
     <w:lsdException w:name="Balloon Text" w:semiHidden="1" w:unhideWhenUsed="1"/>
     <w:lsdException w:name="Table Grid" w:uiPriority="39"/>
+    <w:lsdException w:name="Table Theme" w:semiHidden="1" w:unhideWhenUsed="1"/>
     <w:lsdException w:name="Placeholder Text" w:semiHidden="1"/>
     <w:lsdException w:name="No Spacing" w:uiPriority="1" w:qFormat="1"/>
     <w:lsdException w:name="Light Shading" w:uiPriority="60"/>
@@ -1017,6 +2349,29 @@
       <w:ind w:left="720"/>
       <w:contextualSpacing/>
     </w:pPr>
+  </w:style>
+  <w:style w:type="character" w:styleId="Hyperlink">
+    <w:name w:val="Hyperlink"/>
+    <w:basedOn w:val="DefaultParagraphFont"/>
+    <w:uiPriority w:val="99"/>
+    <w:unhideWhenUsed/>
+    <w:rsid w:val="00974D1B"/>
+    <w:rPr>
+      <w:color w:val="0563C1" w:themeColor="hyperlink"/>
+      <w:u w:val="single"/>
+    </w:rPr>
+  </w:style>
+  <w:style w:type="character" w:styleId="UnresolvedMention">
+    <w:name w:val="Unresolved Mention"/>
+    <w:basedOn w:val="DefaultParagraphFont"/>
+    <w:uiPriority w:val="99"/>
+    <w:semiHidden/>
+    <w:unhideWhenUsed/>
+    <w:rsid w:val="00974D1B"/>
+    <w:rPr>
+      <w:color w:val="605E5C"/>
+      <w:shd w:val="clear" w:color="auto" w:fill="E1DFDD"/>
+    </w:rPr>
   </w:style>
 </w:styles>
 </file>

</xml_diff>